<commit_message>
Corrections + template format first commit
</commit_message>
<xml_diff>
--- a/specifications/specifications-template.docx
+++ b/specifications/specifications-template.docx
@@ -36,8 +36,14 @@
       <w:pPr>
         <w:pStyle w:val="Titre"/>
         <w:jc w:val="center"/>
+        <w:rPr>
+          <w:lang w:val="en-GB"/>
+        </w:rPr>
       </w:pPr>
       <w:r>
+        <w:rPr>
+          <w:lang w:val="en-GB"/>
+        </w:rPr>
         <w:t>Title of the document</w:t>
       </w:r>
     </w:p>
@@ -45,8 +51,14 @@
       <w:pPr>
         <w:pStyle w:val="Sous-titre"/>
         <w:jc w:val="center"/>
+        <w:rPr>
+          <w:lang w:val="en-GB"/>
+        </w:rPr>
       </w:pPr>
       <w:r>
+        <w:rPr>
+          <w:lang w:val="en-GB"/>
+        </w:rPr>
         <w:t>Title of the project</w:t>
       </w:r>
     </w:p>
@@ -63,8 +75,13 @@
         <w:jc w:val="center"/>
       </w:pPr>
       <w:r>
-        <w:t>Name of the company</w:t>
+        <w:t xml:space="preserve">Name of the </w:t>
       </w:r>
+      <w:proofErr w:type="spellStart"/>
+      <w:r>
+        <w:t>company</w:t>
+      </w:r>
+      <w:proofErr w:type="spellEnd"/>
     </w:p>
     <w:p>
       <w:pPr>
@@ -116,9 +133,11 @@
             <w:pPr>
               <w:jc w:val="center"/>
             </w:pPr>
+            <w:proofErr w:type="spellStart"/>
             <w:r>
               <w:t>Contributors</w:t>
             </w:r>
+            <w:proofErr w:type="spellEnd"/>
           </w:p>
         </w:tc>
         <w:tc>
@@ -130,9 +149,11 @@
               <w:jc w:val="center"/>
               <w:cnfStyle w:val="100000000000" w:firstRow="1" w:lastRow="0" w:firstColumn="0" w:lastColumn="0" w:oddVBand="0" w:evenVBand="0" w:oddHBand="0" w:evenHBand="0" w:firstRowFirstColumn="0" w:firstRowLastColumn="0" w:lastRowFirstColumn="0" w:lastRowLastColumn="0"/>
             </w:pPr>
+            <w:proofErr w:type="spellStart"/>
             <w:r>
               <w:t>Role</w:t>
             </w:r>
+            <w:proofErr w:type="spellEnd"/>
           </w:p>
         </w:tc>
         <w:tc>
@@ -144,9 +165,11 @@
               <w:jc w:val="center"/>
               <w:cnfStyle w:val="100000000000" w:firstRow="1" w:lastRow="0" w:firstColumn="0" w:lastColumn="0" w:oddVBand="0" w:evenVBand="0" w:oddHBand="0" w:evenHBand="0" w:firstRowFirstColumn="0" w:firstRowLastColumn="0" w:lastRowFirstColumn="0" w:lastRowLastColumn="0"/>
             </w:pPr>
+            <w:proofErr w:type="spellStart"/>
             <w:r>
               <w:t>Company</w:t>
             </w:r>
+            <w:proofErr w:type="spellEnd"/>
           </w:p>
         </w:tc>
         <w:tc>
@@ -319,7 +342,10 @@
         <w:t xml:space="preserve">Table of </w:t>
       </w:r>
       <w:r>
-        <w:t>évolutions</w:t>
+        <w:rPr>
+          <w:lang w:val="en-GB"/>
+        </w:rPr>
+        <w:t>evolutions</w:t>
       </w:r>
     </w:p>
     <w:p>
@@ -339,7 +365,11 @@
     <w:sdt>
       <w:sdtPr>
         <w:rPr>
-          <w:lang w:val="fr-FR"/>
+          <w:rFonts w:asciiTheme="minorHAnsi" w:eastAsiaTheme="minorHAnsi" w:hAnsiTheme="minorHAnsi" w:cstheme="minorBidi"/>
+          <w:color w:val="auto"/>
+          <w:sz w:val="22"/>
+          <w:szCs w:val="22"/>
+          <w:lang w:val="fr-FR" w:eastAsia="en-US"/>
         </w:rPr>
         <w:id w:val="-1252966213"/>
         <w:docPartObj>
@@ -349,13 +379,8 @@
       </w:sdtPr>
       <w:sdtEndPr>
         <w:rPr>
-          <w:rFonts w:asciiTheme="minorHAnsi" w:eastAsiaTheme="minorHAnsi" w:hAnsiTheme="minorHAnsi" w:cstheme="minorBidi"/>
           <w:b/>
           <w:bCs/>
-          <w:color w:val="auto"/>
-          <w:sz w:val="22"/>
-          <w:szCs w:val="22"/>
-          <w:lang w:eastAsia="en-US"/>
         </w:rPr>
       </w:sdtEndPr>
       <w:sdtContent>
@@ -370,7 +395,13 @@
             <w:rPr>
               <w:lang w:val="fr-FR"/>
             </w:rPr>
-            <w:t>Table des matières</w:t>
+            <w:t xml:space="preserve">Table </w:t>
+          </w:r>
+          <w:r>
+            <w:rPr>
+              <w:lang w:val="fr-FR"/>
+            </w:rPr>
+            <w:t>of content</w:t>
           </w:r>
         </w:p>
         <w:p>
@@ -855,8 +886,13 @@
         <w:pStyle w:val="Titre2"/>
       </w:pPr>
       <w:bookmarkStart w:id="1" w:name="_Toc56183666"/>
+      <w:proofErr w:type="spellStart"/>
       <w:r>
-        <w:t>Company description</w:t>
+        <w:t>Company</w:t>
+      </w:r>
+      <w:proofErr w:type="spellEnd"/>
+      <w:r>
+        <w:t xml:space="preserve"> description</w:t>
       </w:r>
       <w:bookmarkEnd w:id="1"/>
     </w:p>
@@ -888,7 +924,23 @@
         <w:pStyle w:val="Titre2"/>
       </w:pPr>
       <w:r>
-        <w:t>How to read this document</w:t>
+        <w:t xml:space="preserve">How to </w:t>
+      </w:r>
+      <w:proofErr w:type="spellStart"/>
+      <w:r>
+        <w:t>read</w:t>
+      </w:r>
+      <w:proofErr w:type="spellEnd"/>
+      <w:r>
+        <w:t xml:space="preserve"> </w:t>
+      </w:r>
+      <w:proofErr w:type="spellStart"/>
+      <w:r>
+        <w:t>this</w:t>
+      </w:r>
+      <w:proofErr w:type="spellEnd"/>
+      <w:r>
+        <w:t xml:space="preserve"> document</w:t>
       </w:r>
     </w:p>
     <w:p>
@@ -1030,7 +1082,23 @@
         <w:pStyle w:val="Titre2"/>
       </w:pPr>
       <w:r>
-        <w:t>To be defined items</w:t>
+        <w:t xml:space="preserve">To </w:t>
+      </w:r>
+      <w:proofErr w:type="spellStart"/>
+      <w:r>
+        <w:t>be</w:t>
+      </w:r>
+      <w:proofErr w:type="spellEnd"/>
+      <w:r>
+        <w:t xml:space="preserve"> </w:t>
+      </w:r>
+      <w:proofErr w:type="spellStart"/>
+      <w:r>
+        <w:t>defined</w:t>
+      </w:r>
+      <w:proofErr w:type="spellEnd"/>
+      <w:r>
+        <w:t xml:space="preserve"> items</w:t>
       </w:r>
     </w:p>
     <w:p>
@@ -1212,10 +1280,12 @@
       <w:pPr>
         <w:pStyle w:val="Titre1"/>
       </w:pPr>
+      <w:proofErr w:type="spellStart"/>
       <w:r>
         <w:lastRenderedPageBreak/>
         <w:t>Specifications</w:t>
       </w:r>
+      <w:proofErr w:type="spellEnd"/>
     </w:p>
     <w:sectPr>
       <w:headerReference w:type="default" r:id="rId8"/>
@@ -1438,6 +1508,7 @@
         <w:dataBinding w:prefixMappings="xmlns:ns0='http://schemas.openxmlformats.org/package/2006/metadata/core-properties' xmlns:ns1='http://purl.org/dc/elements/1.1/'" w:xpath="/ns0:coreProperties[1]/ns1:title[1]" w:storeItemID="{6C3C8BC8-F283-45AE-878A-BAB7291924A1}"/>
         <w:text/>
       </w:sdtPr>
+      <w:sdtEndPr/>
       <w:sdtContent>
         <w:r>
           <w:rPr>
@@ -1481,6 +1552,7 @@
           <w:calendar w:val="gregorian"/>
         </w:date>
       </w:sdtPr>
+      <w:sdtEndPr/>
       <w:sdtContent>
         <w:r>
           <w:rPr>
@@ -1529,6 +1601,7 @@
         <w:dataBinding w:prefixMappings="xmlns:ns0='http://schemas.openxmlformats.org/package/2006/metadata/core-properties' xmlns:ns1='http://purl.org/dc/elements/1.1/'" w:xpath="/ns0:coreProperties[1]/ns1:title[1]" w:storeItemID="{6C3C8BC8-F283-45AE-878A-BAB7291924A1}"/>
         <w:text/>
       </w:sdtPr>
+      <w:sdtEndPr/>
       <w:sdtContent>
         <w:r>
           <w:rPr>
@@ -1572,6 +1645,7 @@
           <w:calendar w:val="gregorian"/>
         </w:date>
       </w:sdtPr>
+      <w:sdtEndPr/>
       <w:sdtContent>
         <w:r>
           <w:rPr>
@@ -3409,7 +3483,9 @@
   </w:compat>
   <w:rsids>
     <w:rsidRoot w:val="00506CE7"/>
+    <w:rsid w:val="00391206"/>
     <w:rsid w:val="00506CE7"/>
+    <w:rsid w:val="007073E0"/>
     <w:rsid w:val="0090322A"/>
   </w:rsids>
   <m:mathPr>

</xml_diff>